<commit_message>
Update main fileUpdate main files
</commit_message>
<xml_diff>
--- a/documentation/Documentation Project DBP_Final.docx
+++ b/documentation/Documentation Project DBP_Final.docx
@@ -2,69 +2,7 @@
 <file path=word/document.xml><?xml version="1.0" encoding="utf-8"?>
 <w:document xmlns:wpc="http://schemas.microsoft.com/office/word/2010/wordprocessingCanvas" xmlns:cx="http://schemas.microsoft.com/office/drawing/2014/chartex" xmlns:cx1="http://schemas.microsoft.com/office/drawing/2015/9/8/chartex" xmlns:cx2="http://schemas.microsoft.com/office/drawing/2015/10/21/chartex" xmlns:cx3="http://schemas.microsoft.com/office/drawing/2016/5/9/chartex" xmlns:cx4="http://schemas.microsoft.com/office/drawing/2016/5/10/chartex" xmlns:cx5="http://schemas.microsoft.com/office/drawing/2016/5/11/chartex" xmlns:cx6="http://schemas.microsoft.com/office/drawing/2016/5/12/chartex" xmlns:cx7="http://schemas.microsoft.com/office/drawing/2016/5/13/chartex" xmlns:cx8="http://schemas.microsoft.com/office/drawing/2016/5/14/chartex" xmlns:mc="http://schemas.openxmlformats.org/markup-compatibility/2006" xmlns:aink="http://schemas.microsoft.com/office/drawing/2016/ink" xmlns:am3d="http://schemas.microsoft.com/office/drawing/2017/model3d" xmlns:o="urn:schemas-microsoft-com:office:office" xmlns:oel="http://schemas.microsoft.com/office/2019/extlst" xmlns:r="http://schemas.openxmlformats.org/officeDocument/2006/relationships" xmlns:m="http://schemas.openxmlformats.org/officeDocument/2006/math" xmlns:v="urn:schemas-microsoft-com:vml" xmlns:wp14="http://schemas.microsoft.com/office/word/2010/wordprocessingDrawing" xmlns:wp="http://schemas.openxmlformats.org/drawingml/2006/wordprocessingDrawing" xmlns:w10="urn:schemas-microsoft-com:office:word" xmlns:w="http://schemas.openxmlformats.org/wordprocessingml/2006/main" xmlns:w14="http://schemas.microsoft.com/office/word/2010/wordml" xmlns:w15="http://schemas.microsoft.com/office/word/2012/wordml" xmlns:w16cex="http://schemas.microsoft.com/office/word/2018/wordml/cex" xmlns:w16cid="http://schemas.microsoft.com/office/word/2016/wordml/cid" xmlns:w16="http://schemas.microsoft.com/office/word/2018/wordml" xmlns:w16sdtdh="http://schemas.microsoft.com/office/word/2020/wordml/sdtdatahash" xmlns:w16se="http://schemas.microsoft.com/office/word/2015/wordml/symex" xmlns:wpg="http://schemas.microsoft.com/office/word/2010/wordprocessingGroup" xmlns:wpi="http://schemas.microsoft.com/office/word/2010/wordprocessingInk" xmlns:wne="http://schemas.microsoft.com/office/word/2006/wordml" xmlns:wps="http://schemas.microsoft.com/office/word/2010/wordprocessingShape" mc:Ignorable="w14 w15 w16se w16cid w16 w16cex w16sdtdh wp14">
   <w:body>
-    <w:p>
-      <w:r>
-        <w:rPr>
-          <w:noProof/>
-          <w:lang w:val="de-CH" w:eastAsia="de-CH"/>
-        </w:rPr>
-        <w:drawing>
-          <wp:anchor distT="0" distB="0" distL="114300" distR="114300" simplePos="0" relativeHeight="251654656" behindDoc="0" locked="0" layoutInCell="1" allowOverlap="1" wp14:anchorId="789872EB" wp14:editId="0B7D97D7">
-            <wp:simplePos x="0" y="0"/>
-            <wp:positionH relativeFrom="column">
-              <wp:posOffset>-394546</wp:posOffset>
-            </wp:positionH>
-            <wp:positionV relativeFrom="paragraph">
-              <wp:posOffset>-409786</wp:posOffset>
-            </wp:positionV>
-            <wp:extent cx="4684369" cy="448733"/>
-            <wp:effectExtent l="0" t="0" r="2540" b="8890"/>
-            <wp:wrapNone/>
-            <wp:docPr id="1" name="Grafik 0"/>
-            <wp:cNvGraphicFramePr>
-              <a:graphicFrameLocks xmlns:a="http://schemas.openxmlformats.org/drawingml/2006/main" noChangeAspect="1"/>
-            </wp:cNvGraphicFramePr>
-            <a:graphic xmlns:a="http://schemas.openxmlformats.org/drawingml/2006/main">
-              <a:graphicData uri="http://schemas.openxmlformats.org/drawingml/2006/picture">
-                <pic:pic xmlns:pic="http://schemas.openxmlformats.org/drawingml/2006/picture">
-                  <pic:nvPicPr>
-                    <pic:cNvPr id="0" name="fhnw_fhnw_logo_en.png"/>
-                    <pic:cNvPicPr/>
-                  </pic:nvPicPr>
-                  <pic:blipFill>
-                    <a:blip r:embed="rId11" cstate="screen">
-                      <a:extLst>
-                        <a:ext uri="{28A0092B-C50C-407E-A947-70E740481C1C}">
-                          <a14:useLocalDpi xmlns:a14="http://schemas.microsoft.com/office/drawing/2010/main"/>
-                        </a:ext>
-                      </a:extLst>
-                    </a:blip>
-                    <a:stretch>
-                      <a:fillRect/>
-                    </a:stretch>
-                  </pic:blipFill>
-                  <pic:spPr>
-                    <a:xfrm>
-                      <a:off x="0" y="0"/>
-                      <a:ext cx="4684369" cy="448733"/>
-                    </a:xfrm>
-                    <a:prstGeom prst="rect">
-                      <a:avLst/>
-                    </a:prstGeom>
-                  </pic:spPr>
-                </pic:pic>
-              </a:graphicData>
-            </a:graphic>
-            <wp14:sizeRelH relativeFrom="page">
-              <wp14:pctWidth>0</wp14:pctWidth>
-            </wp14:sizeRelH>
-            <wp14:sizeRelV relativeFrom="page">
-              <wp14:pctHeight>0</wp14:pctHeight>
-            </wp14:sizeRelV>
-          </wp:anchor>
-        </w:drawing>
-      </w:r>
-    </w:p>
+    <w:p/>
     <w:p>
       <w:pPr>
         <w:pStyle w:val="CoverPageTitleofPaper"/>
@@ -187,8 +125,19 @@
           <w:sz w:val="24"/>
           <w:szCs w:val="24"/>
         </w:rPr>
-        <w:t>Andreas Hetschel</w:t>
-      </w:r>
+        <w:t xml:space="preserve">Andreas </w:t>
+      </w:r>
+      <w:proofErr w:type="spellStart"/>
+      <w:r>
+        <w:rPr>
+          <w:b/>
+          <w:bCs/>
+          <w:sz w:val="24"/>
+          <w:szCs w:val="24"/>
+        </w:rPr>
+        <w:t>Hetschel</w:t>
+      </w:r>
+      <w:proofErr w:type="spellEnd"/>
     </w:p>
     <w:p/>
     <w:p>
@@ -275,8 +224,9 @@
       <w:pPr>
         <w:spacing w:before="0" w:after="0" w:line="240" w:lineRule="auto"/>
         <w:sectPr>
-          <w:headerReference w:type="default" r:id="rId12"/>
-          <w:footerReference w:type="default" r:id="rId13"/>
+          <w:headerReference w:type="default" r:id="rId11"/>
+          <w:footerReference w:type="default" r:id="rId12"/>
+          <w:headerReference w:type="first" r:id="rId13"/>
           <w:type w:val="continuous"/>
           <w:pgSz w:w="11907" w:h="16840" w:code="9"/>
           <w:pgMar w:top="1392" w:right="1701" w:bottom="1701" w:left="1701" w:header="720" w:footer="720" w:gutter="0"/>
@@ -288,12 +238,12 @@
         </w:sectPr>
       </w:pPr>
     </w:p>
-    <w:bookmarkStart w:id="0" w:name="_Toc336610840" w:displacedByCustomXml="next"/>
-    <w:bookmarkStart w:id="1" w:name="_Toc331716301" w:displacedByCustomXml="next"/>
-    <w:bookmarkStart w:id="2" w:name="_Toc331716086" w:displacedByCustomXml="next"/>
-    <w:bookmarkStart w:id="3" w:name="_Toc331715843" w:displacedByCustomXml="next"/>
-    <w:bookmarkStart w:id="4" w:name="_Toc331715435" w:displacedByCustomXml="next"/>
-    <w:bookmarkStart w:id="5" w:name="_Toc331715047" w:displacedByCustomXml="next"/>
+    <w:bookmarkStart w:id="0" w:name="_Toc331715047" w:displacedByCustomXml="next"/>
+    <w:bookmarkStart w:id="1" w:name="_Toc331715435" w:displacedByCustomXml="next"/>
+    <w:bookmarkStart w:id="2" w:name="_Toc331715843" w:displacedByCustomXml="next"/>
+    <w:bookmarkStart w:id="3" w:name="_Toc331716086" w:displacedByCustomXml="next"/>
+    <w:bookmarkStart w:id="4" w:name="_Toc331716301" w:displacedByCustomXml="next"/>
+    <w:bookmarkStart w:id="5" w:name="_Toc336610840" w:displacedByCustomXml="next"/>
     <w:sdt>
       <w:sdtPr>
         <w:rPr>
@@ -318,6 +268,7 @@
         <w:p>
           <w:pPr>
             <w:pStyle w:val="Inhaltsverzeichnisberschrift"/>
+            <w:spacing w:before="120"/>
           </w:pPr>
           <w:r>
             <w:t>Inhalt</w:t>
@@ -1580,7 +1531,23 @@
           <w:color w:val="24292F"/>
           <w:shd w:val="clear" w:color="auto" w:fill="FFFFFF"/>
         </w:rPr>
-        <w:t>This project is a part of the assignment of the module Digitalization of Business Processes in Master of Science in Medical Informatics and Business Information Systems. Students have to digitalise a process and deliver modelling artefacts as Business Process Model and Notation and Decision Model and Notation with the appropriate source file and code. Furthermore, students provide documentation of the complete process and the link to the workflows and instantiations.</w:t>
+        <w:t xml:space="preserve">This project is a part of the assignment of the module Digitalization of Business Processes in Master of Science in Medical Informatics and Business Information Systems. Students </w:t>
+      </w:r>
+      <w:proofErr w:type="gramStart"/>
+      <w:r>
+        <w:rPr>
+          <w:color w:val="24292F"/>
+          <w:shd w:val="clear" w:color="auto" w:fill="FFFFFF"/>
+        </w:rPr>
+        <w:t>have to</w:t>
+      </w:r>
+      <w:proofErr w:type="gramEnd"/>
+      <w:r>
+        <w:rPr>
+          <w:color w:val="24292F"/>
+          <w:shd w:val="clear" w:color="auto" w:fill="FFFFFF"/>
+        </w:rPr>
+        <w:t xml:space="preserve"> digitalise a process and deliver modelling artefacts as Business Process Model and Notation and Decision Model and Notation with the appropriate source file and code. Furthermore, students provide documentation of the complete process and the link to the workflows and instantiations.</w:t>
       </w:r>
     </w:p>
     <w:p>
@@ -1749,7 +1716,23 @@
           <w:color w:val="24292F"/>
           <w:shd w:val="clear" w:color="auto" w:fill="FFFFFF"/>
         </w:rPr>
-        <w:t>The Health Insurance “Medical Health Insurance” shortened MHI is in doubt about the invoice. In general, more and more frauds try to get medical bills paid for all kinds of medical expenses even if they are not a customer of MHI. Furthermore, even the hospitals use incorrect ICDs to get treatment and hospital stays reimbursed which does not rely on the main cause of the admission to the hospital. Therefore, MHI agents check all medical bills in detail by their hands and disputed the invoice by different Medical Codes (e.g., ICD) which were not suitable for that case in relation to the doctor’s documentation. MHI work along with Checkmedical from Bern for further assistance. They are focused on checking medical bills based on their long-term medical experience and support MHI in clearing their fraudulent medical bills.</w:t>
+        <w:t xml:space="preserve">The Health Insurance “Medical Health Insurance” shortened MHI is in doubt about the invoice. In general, more and more frauds try to get medical bills paid for all kinds of medical expenses even if they are not a customer of MHI. Furthermore, even the hospitals use incorrect ICDs to get treatment and hospital stays reimbursed which does not rely on the main cause of the admission to the hospital. Therefore, MHI agents check all medical bills in detail by their hands and disputed the invoice by different Medical Codes (e.g., ICD) which were not suitable for that case in relation to the doctor’s documentation. MHI work along with </w:t>
+      </w:r>
+      <w:proofErr w:type="spellStart"/>
+      <w:r>
+        <w:rPr>
+          <w:color w:val="24292F"/>
+          <w:shd w:val="clear" w:color="auto" w:fill="FFFFFF"/>
+        </w:rPr>
+        <w:t>Checkmedical</w:t>
+      </w:r>
+      <w:proofErr w:type="spellEnd"/>
+      <w:r>
+        <w:rPr>
+          <w:color w:val="24292F"/>
+          <w:shd w:val="clear" w:color="auto" w:fill="FFFFFF"/>
+        </w:rPr>
+        <w:t xml:space="preserve"> from Bern for further assistance. They are focused on checking medical bills based on their long-term medical experience and support MHI in clearing their fraudulent medical bills.</w:t>
       </w:r>
     </w:p>
     <w:p>
@@ -1832,6 +1815,7 @@
         </w:rPr>
         <w:t xml:space="preserve">The system should check automatically if the customer is one of the existing </w:t>
       </w:r>
+      <w:proofErr w:type="gramStart"/>
       <w:r>
         <w:rPr>
           <w:color w:val="24292F"/>
@@ -1839,6 +1823,7 @@
         </w:rPr>
         <w:t>clientele</w:t>
       </w:r>
+      <w:proofErr w:type="gramEnd"/>
       <w:r>
         <w:rPr>
           <w:color w:val="24292F"/>
@@ -1928,7 +1913,23 @@
           <w:color w:val="24292F"/>
           <w:lang w:val="en-US" w:eastAsia="de-CH"/>
         </w:rPr>
-        <w:t>The system should send a mail to Checkmedical company for detailed clearance if the ICD does not relate to the case.</w:t>
+        <w:t xml:space="preserve">The system should send a mail to </w:t>
+      </w:r>
+      <w:proofErr w:type="spellStart"/>
+      <w:r>
+        <w:rPr>
+          <w:color w:val="24292F"/>
+          <w:lang w:val="en-US" w:eastAsia="de-CH"/>
+        </w:rPr>
+        <w:t>Checkmedical</w:t>
+      </w:r>
+      <w:proofErr w:type="spellEnd"/>
+      <w:r>
+        <w:rPr>
+          <w:color w:val="24292F"/>
+          <w:lang w:val="en-US" w:eastAsia="de-CH"/>
+        </w:rPr>
+        <w:t xml:space="preserve"> company for detailed clearance if the ICD does not relate to the case.</w:t>
       </w:r>
     </w:p>
     <w:p>
@@ -2075,7 +2076,23 @@
           <w:color w:val="24292F"/>
           <w:shd w:val="clear" w:color="auto" w:fill="FFFFFF"/>
         </w:rPr>
-        <w:t xml:space="preserve"> Sometimes, Cat can be challenging. Especially, if Simon forgets to feed him. In those cases, Cat tries to get back at his owner. In particular, Cat tries to do it with tricks. Peculiarly, the cat tries to wake </w:t>
+        <w:t xml:space="preserve"> Sometimes, Cat can be challenging. Especially, if Simon forgets to feed him. In those cases, Cat tries to get back at his owner. </w:t>
+      </w:r>
+      <w:proofErr w:type="gramStart"/>
+      <w:r>
+        <w:rPr>
+          <w:color w:val="24292F"/>
+          <w:shd w:val="clear" w:color="auto" w:fill="FFFFFF"/>
+        </w:rPr>
+        <w:t>In particular, Cat</w:t>
+      </w:r>
+      <w:proofErr w:type="gramEnd"/>
+      <w:r>
+        <w:rPr>
+          <w:color w:val="24292F"/>
+          <w:shd w:val="clear" w:color="auto" w:fill="FFFFFF"/>
+        </w:rPr>
+        <w:t xml:space="preserve"> tries to do it with tricks. Peculiarly, the cat tries to wake </w:t>
       </w:r>
       <w:r>
         <w:rPr>
@@ -2172,15 +2189,24 @@
           <w:color w:val="24292F"/>
           <w:shd w:val="clear" w:color="auto" w:fill="FFFFFF"/>
         </w:rPr>
-        <w:t>Simon receives the medical bill of 1 Mio. CHF which he passes to his Health Insurance. The Health Insurance “Medical Cat Health Insurance” shortened MCHI is in doubt about the invoice and requests a second opinion in Bern. C</w:t>
-      </w:r>
+        <w:t xml:space="preserve">Simon receives the medical bill of 1 Mio. CHF which he passes to his Health Insurance. The Health Insurance “Medical Cat Health Insurance” shortened MCHI is in doubt about the invoice and requests a second opinion in Bern. </w:t>
+      </w:r>
+      <w:proofErr w:type="spellStart"/>
       <w:r>
         <w:rPr>
           <w:color w:val="24292F"/>
           <w:shd w:val="clear" w:color="auto" w:fill="FFFFFF"/>
         </w:rPr>
+        <w:t>C</w:t>
+      </w:r>
+      <w:r>
+        <w:rPr>
+          <w:color w:val="24292F"/>
+          <w:shd w:val="clear" w:color="auto" w:fill="FFFFFF"/>
+        </w:rPr>
         <w:t>heckmedical</w:t>
       </w:r>
+      <w:proofErr w:type="spellEnd"/>
       <w:r>
         <w:rPr>
           <w:color w:val="24292F"/>
@@ -2200,7 +2226,23 @@
           <w:color w:val="24292F"/>
           <w:shd w:val="clear" w:color="auto" w:fill="FFFFFF"/>
         </w:rPr>
-        <w:t xml:space="preserve"> in checking medical bills for Health insurances. They disputed the invoice by different Medical Codes (e.g., ICD, DRG, Tarpy, Tarmed etc.) which were not suitable for that case in relation to the doctor’s documentation. </w:t>
+        <w:t xml:space="preserve"> in checking medical bills for Health insurances. They disputed the invoice by different Medical Codes (e.g., ICD, DRG, Tarpy, </w:t>
+      </w:r>
+      <w:proofErr w:type="spellStart"/>
+      <w:r>
+        <w:rPr>
+          <w:color w:val="24292F"/>
+          <w:shd w:val="clear" w:color="auto" w:fill="FFFFFF"/>
+        </w:rPr>
+        <w:t>Tarmed</w:t>
+      </w:r>
+      <w:proofErr w:type="spellEnd"/>
+      <w:r>
+        <w:rPr>
+          <w:color w:val="24292F"/>
+          <w:shd w:val="clear" w:color="auto" w:fill="FFFFFF"/>
+        </w:rPr>
+        <w:t xml:space="preserve"> etc.) which were not suitable for that case in relation to the doctor’s documentation. </w:t>
       </w:r>
     </w:p>
     <w:p>
@@ -2265,9 +2307,9 @@
           <w:noProof/>
         </w:rPr>
         <w:drawing>
-          <wp:inline distT="0" distB="0" distL="0" distR="0" wp14:anchorId="5B62FC12" wp14:editId="66BB2178">
-            <wp:extent cx="3573453" cy="2592382"/>
-            <wp:effectExtent l="0" t="0" r="2540" b="0"/>
+          <wp:inline distT="0" distB="0" distL="0" distR="0" wp14:anchorId="5B62FC12" wp14:editId="6FFBE86E">
+            <wp:extent cx="3552844" cy="2592382"/>
+            <wp:effectExtent l="0" t="0" r="0" b="0"/>
             <wp:docPr id="2" name="Grafik 2"/>
             <wp:cNvGraphicFramePr>
               <a:graphicFrameLocks xmlns:a="http://schemas.openxmlformats.org/drawingml/2006/main" noChangeAspect="1"/>
@@ -2276,11 +2318,17 @@
               <a:graphicData uri="http://schemas.openxmlformats.org/drawingml/2006/picture">
                 <pic:pic xmlns:pic="http://schemas.openxmlformats.org/drawingml/2006/picture">
                   <pic:nvPicPr>
-                    <pic:cNvPr id="1" name=""/>
+                    <pic:cNvPr id="2" name="Grafik 2"/>
                     <pic:cNvPicPr/>
                   </pic:nvPicPr>
                   <pic:blipFill>
-                    <a:blip r:embed="rId16"/>
+                    <a:blip r:embed="rId16" cstate="print">
+                      <a:extLst>
+                        <a:ext uri="{28A0092B-C50C-407E-A947-70E740481C1C}">
+                          <a14:useLocalDpi xmlns:a14="http://schemas.microsoft.com/office/drawing/2010/main" val="0"/>
+                        </a:ext>
+                      </a:extLst>
+                    </a:blip>
                     <a:stretch>
                       <a:fillRect/>
                     </a:stretch>
@@ -2288,7 +2336,7 @@
                   <pic:spPr>
                     <a:xfrm>
                       <a:off x="0" y="0"/>
-                      <a:ext cx="3573453" cy="2592382"/>
+                      <a:ext cx="3552844" cy="2592382"/>
                     </a:xfrm>
                     <a:prstGeom prst="rect">
                       <a:avLst/>
@@ -2339,8 +2387,18 @@
           <w:rFonts w:eastAsiaTheme="majorEastAsia"/>
           <w:color w:val="24292F"/>
         </w:rPr>
-        <w:t>Main Process</w:t>
-      </w:r>
+        <w:t xml:space="preserve">Main </w:t>
+      </w:r>
+      <w:proofErr w:type="spellStart"/>
+      <w:r>
+        <w:rPr>
+          <w:rStyle w:val="normaltextrun"/>
+          <w:rFonts w:eastAsiaTheme="majorEastAsia"/>
+          <w:color w:val="24292F"/>
+        </w:rPr>
+        <w:t>Process</w:t>
+      </w:r>
+      <w:proofErr w:type="spellEnd"/>
     </w:p>
     <w:p>
       <w:pPr>
@@ -2642,8 +2700,18 @@
           <w:rFonts w:eastAsiaTheme="majorEastAsia"/>
           <w:color w:val="24292F"/>
         </w:rPr>
-        <w:t>Customer database</w:t>
-      </w:r>
+        <w:t xml:space="preserve">Customer </w:t>
+      </w:r>
+      <w:proofErr w:type="spellStart"/>
+      <w:r>
+        <w:rPr>
+          <w:rStyle w:val="normaltextrun"/>
+          <w:rFonts w:eastAsiaTheme="majorEastAsia"/>
+          <w:color w:val="24292F"/>
+        </w:rPr>
+        <w:t>database</w:t>
+      </w:r>
+      <w:proofErr w:type="spellEnd"/>
     </w:p>
     <w:p>
       <w:pPr>
@@ -2734,8 +2802,33 @@
           <w:rStyle w:val="normaltextrun"/>
           <w:rFonts w:eastAsiaTheme="majorEastAsia"/>
         </w:rPr>
-        <w:t>Date of birth</w:t>
-      </w:r>
+        <w:t xml:space="preserve">Date </w:t>
+      </w:r>
+      <w:proofErr w:type="spellStart"/>
+      <w:r>
+        <w:rPr>
+          <w:rStyle w:val="normaltextrun"/>
+          <w:rFonts w:eastAsiaTheme="majorEastAsia"/>
+        </w:rPr>
+        <w:t>of</w:t>
+      </w:r>
+      <w:proofErr w:type="spellEnd"/>
+      <w:r>
+        <w:rPr>
+          <w:rStyle w:val="normaltextrun"/>
+          <w:rFonts w:eastAsiaTheme="majorEastAsia"/>
+        </w:rPr>
+        <w:t xml:space="preserve"> </w:t>
+      </w:r>
+      <w:proofErr w:type="spellStart"/>
+      <w:r>
+        <w:rPr>
+          <w:rStyle w:val="normaltextrun"/>
+          <w:rFonts w:eastAsiaTheme="majorEastAsia"/>
+        </w:rPr>
+        <w:t>birth</w:t>
+      </w:r>
+      <w:proofErr w:type="spellEnd"/>
     </w:p>
     <w:p>
       <w:pPr>
@@ -2794,8 +2887,17 @@
           <w:rStyle w:val="normaltextrun"/>
           <w:rFonts w:eastAsiaTheme="majorEastAsia"/>
         </w:rPr>
-        <w:t>Customer Email</w:t>
-      </w:r>
+        <w:t xml:space="preserve">Customer </w:t>
+      </w:r>
+      <w:proofErr w:type="gramStart"/>
+      <w:r>
+        <w:rPr>
+          <w:rStyle w:val="normaltextrun"/>
+          <w:rFonts w:eastAsiaTheme="majorEastAsia"/>
+        </w:rPr>
+        <w:t>Email</w:t>
+      </w:r>
+      <w:proofErr w:type="gramEnd"/>
     </w:p>
     <w:p>
       <w:pPr>
@@ -2818,8 +2920,18 @@
           <w:rFonts w:eastAsiaTheme="majorEastAsia"/>
           <w:color w:val="24292F"/>
         </w:rPr>
-        <w:t>Claims database</w:t>
-      </w:r>
+        <w:t xml:space="preserve">Claims </w:t>
+      </w:r>
+      <w:proofErr w:type="spellStart"/>
+      <w:r>
+        <w:rPr>
+          <w:rStyle w:val="normaltextrun"/>
+          <w:rFonts w:eastAsiaTheme="majorEastAsia"/>
+          <w:color w:val="24292F"/>
+        </w:rPr>
+        <w:t>database</w:t>
+      </w:r>
+      <w:proofErr w:type="spellEnd"/>
     </w:p>
     <w:p>
       <w:pPr>
@@ -2939,6 +3051,7 @@
         <w:jc w:val="both"/>
         <w:textAlignment w:val="baseline"/>
       </w:pPr>
+      <w:proofErr w:type="spellStart"/>
       <w:r>
         <w:rPr>
           <w:rStyle w:val="normaltextrun"/>
@@ -2946,6 +3059,7 @@
         </w:rPr>
         <w:t>Timestamp</w:t>
       </w:r>
+      <w:proofErr w:type="spellEnd"/>
     </w:p>
     <w:p>
       <w:pPr>
@@ -3004,8 +3118,33 @@
           <w:rStyle w:val="normaltextrun"/>
           <w:rFonts w:eastAsiaTheme="majorEastAsia"/>
         </w:rPr>
-        <w:t>Date of birth</w:t>
-      </w:r>
+        <w:t xml:space="preserve">Date </w:t>
+      </w:r>
+      <w:proofErr w:type="spellStart"/>
+      <w:r>
+        <w:rPr>
+          <w:rStyle w:val="normaltextrun"/>
+          <w:rFonts w:eastAsiaTheme="majorEastAsia"/>
+        </w:rPr>
+        <w:t>of</w:t>
+      </w:r>
+      <w:proofErr w:type="spellEnd"/>
+      <w:r>
+        <w:rPr>
+          <w:rStyle w:val="normaltextrun"/>
+          <w:rFonts w:eastAsiaTheme="majorEastAsia"/>
+        </w:rPr>
+        <w:t xml:space="preserve"> </w:t>
+      </w:r>
+      <w:proofErr w:type="spellStart"/>
+      <w:r>
+        <w:rPr>
+          <w:rStyle w:val="normaltextrun"/>
+          <w:rFonts w:eastAsiaTheme="majorEastAsia"/>
+        </w:rPr>
+        <w:t>birth</w:t>
+      </w:r>
+      <w:proofErr w:type="spellEnd"/>
     </w:p>
     <w:p>
       <w:pPr>
@@ -3051,13 +3190,31 @@
         <w:jc w:val="both"/>
         <w:textAlignment w:val="baseline"/>
       </w:pPr>
+      <w:proofErr w:type="gramStart"/>
       <w:r>
         <w:rPr>
           <w:rStyle w:val="normaltextrun"/>
           <w:rFonts w:eastAsiaTheme="majorEastAsia"/>
         </w:rPr>
-        <w:t>Email address</w:t>
-      </w:r>
+        <w:t>Email</w:t>
+      </w:r>
+      <w:proofErr w:type="gramEnd"/>
+      <w:r>
+        <w:rPr>
+          <w:rStyle w:val="normaltextrun"/>
+          <w:rFonts w:eastAsiaTheme="majorEastAsia"/>
+        </w:rPr>
+        <w:t xml:space="preserve"> </w:t>
+      </w:r>
+      <w:proofErr w:type="spellStart"/>
+      <w:r>
+        <w:rPr>
+          <w:rStyle w:val="normaltextrun"/>
+          <w:rFonts w:eastAsiaTheme="majorEastAsia"/>
+        </w:rPr>
+        <w:t>address</w:t>
+      </w:r>
+      <w:proofErr w:type="spellEnd"/>
     </w:p>
     <w:p>
       <w:pPr>
@@ -3071,6 +3228,7 @@
         <w:jc w:val="both"/>
         <w:textAlignment w:val="baseline"/>
       </w:pPr>
+      <w:proofErr w:type="spellStart"/>
       <w:r>
         <w:rPr>
           <w:rStyle w:val="normaltextrun"/>
@@ -3078,6 +3236,7 @@
         </w:rPr>
         <w:t>Consent</w:t>
       </w:r>
+      <w:proofErr w:type="spellEnd"/>
     </w:p>
     <w:p>
       <w:pPr>
@@ -3097,8 +3256,17 @@
           <w:rFonts w:eastAsiaTheme="majorEastAsia"/>
         </w:rPr>
         <w:lastRenderedPageBreak/>
-        <w:t>Bill information</w:t>
-      </w:r>
+        <w:t xml:space="preserve">Bill </w:t>
+      </w:r>
+      <w:proofErr w:type="spellStart"/>
+      <w:r>
+        <w:rPr>
+          <w:rStyle w:val="normaltextrun"/>
+          <w:rFonts w:eastAsiaTheme="majorEastAsia"/>
+        </w:rPr>
+        <w:t>information</w:t>
+      </w:r>
+      <w:proofErr w:type="spellEnd"/>
     </w:p>
     <w:p>
       <w:pPr>
@@ -3112,6 +3280,7 @@
         <w:jc w:val="both"/>
         <w:textAlignment w:val="baseline"/>
       </w:pPr>
+      <w:proofErr w:type="spellStart"/>
       <w:r>
         <w:rPr>
           <w:rStyle w:val="normaltextrun"/>
@@ -3119,6 +3288,7 @@
         </w:rPr>
         <w:t>Amount</w:t>
       </w:r>
+      <w:proofErr w:type="spellEnd"/>
     </w:p>
     <w:p>
       <w:pPr>
@@ -3132,6 +3302,7 @@
         <w:jc w:val="both"/>
         <w:textAlignment w:val="baseline"/>
       </w:pPr>
+      <w:proofErr w:type="gramStart"/>
       <w:r>
         <w:rPr>
           <w:rStyle w:val="normaltextrun"/>
@@ -3139,6 +3310,7 @@
         </w:rPr>
         <w:t>ICD Code</w:t>
       </w:r>
+      <w:proofErr w:type="gramEnd"/>
     </w:p>
     <w:p>
       <w:pPr>
@@ -3152,12 +3324,21 @@
         <w:jc w:val="both"/>
         <w:textAlignment w:val="baseline"/>
       </w:pPr>
+      <w:proofErr w:type="spellStart"/>
       <w:r>
         <w:rPr>
           <w:rStyle w:val="normaltextrun"/>
           <w:rFonts w:eastAsiaTheme="majorEastAsia"/>
         </w:rPr>
-        <w:t>Preferred Contact</w:t>
+        <w:t>Preferred</w:t>
+      </w:r>
+      <w:proofErr w:type="spellEnd"/>
+      <w:r>
+        <w:rPr>
+          <w:rStyle w:val="normaltextrun"/>
+          <w:rFonts w:eastAsiaTheme="majorEastAsia"/>
+        </w:rPr>
+        <w:t xml:space="preserve"> Contact</w:t>
       </w:r>
     </w:p>
     <w:p>
@@ -3177,8 +3358,33 @@
           <w:rStyle w:val="normaltextrun"/>
           <w:rFonts w:eastAsiaTheme="majorEastAsia"/>
         </w:rPr>
-        <w:t>Bill processing status</w:t>
-      </w:r>
+        <w:t xml:space="preserve">Bill </w:t>
+      </w:r>
+      <w:proofErr w:type="spellStart"/>
+      <w:r>
+        <w:rPr>
+          <w:rStyle w:val="normaltextrun"/>
+          <w:rFonts w:eastAsiaTheme="majorEastAsia"/>
+        </w:rPr>
+        <w:t>processing</w:t>
+      </w:r>
+      <w:proofErr w:type="spellEnd"/>
+      <w:r>
+        <w:rPr>
+          <w:rStyle w:val="normaltextrun"/>
+          <w:rFonts w:eastAsiaTheme="majorEastAsia"/>
+        </w:rPr>
+        <w:t xml:space="preserve"> </w:t>
+      </w:r>
+      <w:proofErr w:type="spellStart"/>
+      <w:r>
+        <w:rPr>
+          <w:rStyle w:val="normaltextrun"/>
+          <w:rFonts w:eastAsiaTheme="majorEastAsia"/>
+        </w:rPr>
+        <w:t>status</w:t>
+      </w:r>
+      <w:proofErr w:type="spellEnd"/>
     </w:p>
     <w:p>
       <w:pPr>
@@ -3197,8 +3403,17 @@
           <w:rStyle w:val="normaltextrun"/>
           <w:rFonts w:eastAsiaTheme="majorEastAsia"/>
         </w:rPr>
-        <w:t>Final amount</w:t>
-      </w:r>
+        <w:t xml:space="preserve">Final </w:t>
+      </w:r>
+      <w:proofErr w:type="spellStart"/>
+      <w:r>
+        <w:rPr>
+          <w:rStyle w:val="normaltextrun"/>
+          <w:rFonts w:eastAsiaTheme="majorEastAsia"/>
+        </w:rPr>
+        <w:t>amount</w:t>
+      </w:r>
+      <w:proofErr w:type="spellEnd"/>
     </w:p>
     <w:p>
       <w:pPr>
@@ -3217,7 +3432,23 @@
           <w:rStyle w:val="normaltextrun"/>
           <w:rFonts w:eastAsiaTheme="majorEastAsia"/>
         </w:rPr>
-        <w:t>Business key (ID)</w:t>
+        <w:t xml:space="preserve">Business </w:t>
+      </w:r>
+      <w:proofErr w:type="spellStart"/>
+      <w:r>
+        <w:rPr>
+          <w:rStyle w:val="normaltextrun"/>
+          <w:rFonts w:eastAsiaTheme="majorEastAsia"/>
+        </w:rPr>
+        <w:t>key</w:t>
+      </w:r>
+      <w:proofErr w:type="spellEnd"/>
+      <w:r>
+        <w:rPr>
+          <w:rStyle w:val="normaltextrun"/>
+          <w:rFonts w:eastAsiaTheme="majorEastAsia"/>
+        </w:rPr>
+        <w:t xml:space="preserve"> (ID)</w:t>
       </w:r>
     </w:p>
     <w:p>
@@ -3294,7 +3525,27 @@
           <w:color w:val="24292F"/>
           <w:lang w:val="en-US"/>
         </w:rPr>
-        <w:t>Google Drive that stores electronic bills (pdfs) and databases (gSheets)</w:t>
+        <w:t>Google Drive that stores electronic bills (pdfs) and databases (</w:t>
+      </w:r>
+      <w:proofErr w:type="spellStart"/>
+      <w:r>
+        <w:rPr>
+          <w:rStyle w:val="normaltextrun"/>
+          <w:rFonts w:eastAsiaTheme="majorEastAsia"/>
+          <w:color w:val="24292F"/>
+          <w:lang w:val="en-US"/>
+        </w:rPr>
+        <w:t>gSheets</w:t>
+      </w:r>
+      <w:proofErr w:type="spellEnd"/>
+      <w:r>
+        <w:rPr>
+          <w:rStyle w:val="normaltextrun"/>
+          <w:rFonts w:eastAsiaTheme="majorEastAsia"/>
+          <w:color w:val="24292F"/>
+          <w:lang w:val="en-US"/>
+        </w:rPr>
+        <w:t>)</w:t>
       </w:r>
     </w:p>
     <w:p>
@@ -4006,7 +4257,25 @@
           <w:rFonts w:eastAsiaTheme="majorEastAsia"/>
           <w:lang w:val="en-US"/>
         </w:rPr>
-        <w:t xml:space="preserve"> in spreadsheet has to be parsed using regular expression due to</w:t>
+        <w:t xml:space="preserve"> in spreadsheet </w:t>
+      </w:r>
+      <w:proofErr w:type="gramStart"/>
+      <w:r>
+        <w:rPr>
+          <w:rStyle w:val="normaltextrun"/>
+          <w:rFonts w:eastAsiaTheme="majorEastAsia"/>
+          <w:lang w:val="en-US"/>
+        </w:rPr>
+        <w:t>has to</w:t>
+      </w:r>
+      <w:proofErr w:type="gramEnd"/>
+      <w:r>
+        <w:rPr>
+          <w:rStyle w:val="normaltextrun"/>
+          <w:rFonts w:eastAsiaTheme="majorEastAsia"/>
+          <w:lang w:val="en-US"/>
+        </w:rPr>
+        <w:t xml:space="preserve"> be parsed using regular expression due to</w:t>
       </w:r>
       <w:r>
         <w:rPr>
@@ -4624,7 +4893,25 @@
           <w:rFonts w:eastAsiaTheme="majorEastAsia"/>
           <w:lang w:val="en-US"/>
         </w:rPr>
-        <w:t>We set up a business key and save it into the claims spreadsheet for particular processed claim and start the process in Camunda with all required parameters:</w:t>
+        <w:t xml:space="preserve">We set up a business key and save it into the </w:t>
+      </w:r>
+      <w:proofErr w:type="gramStart"/>
+      <w:r>
+        <w:rPr>
+          <w:rStyle w:val="normaltextrun"/>
+          <w:rFonts w:eastAsiaTheme="majorEastAsia"/>
+          <w:lang w:val="en-US"/>
+        </w:rPr>
+        <w:t>claims</w:t>
+      </w:r>
+      <w:proofErr w:type="gramEnd"/>
+      <w:r>
+        <w:rPr>
+          <w:rStyle w:val="normaltextrun"/>
+          <w:rFonts w:eastAsiaTheme="majorEastAsia"/>
+          <w:lang w:val="en-US"/>
+        </w:rPr>
+        <w:t xml:space="preserve"> spreadsheet for particular processed claim and start the process in Camunda with all required parameters:</w:t>
       </w:r>
     </w:p>
     <w:p>
@@ -5644,21 +5931,7 @@
             <w:rStyle w:val="Hyperlink"/>
             <w:lang w:val="en-US"/>
           </w:rPr>
-          <w:t>Google Fo</w:t>
-        </w:r>
-        <w:r>
-          <w:rPr>
-            <w:rStyle w:val="Hyperlink"/>
-            <w:lang w:val="en-US"/>
-          </w:rPr>
-          <w:t>r</w:t>
-        </w:r>
-        <w:r>
-          <w:rPr>
-            <w:rStyle w:val="Hyperlink"/>
-            <w:lang w:val="en-US"/>
-          </w:rPr>
-          <w:t>m</w:t>
+          <w:t>Google Form</w:t>
         </w:r>
       </w:hyperlink>
       <w:r>
@@ -5691,21 +5964,7 @@
             <w:rStyle w:val="Hyperlink"/>
             <w:lang w:val="en-US"/>
           </w:rPr>
-          <w:t>Google s</w:t>
-        </w:r>
-        <w:r>
-          <w:rPr>
-            <w:rStyle w:val="Hyperlink"/>
-            <w:lang w:val="en-US"/>
-          </w:rPr>
-          <w:t>h</w:t>
-        </w:r>
-        <w:r>
-          <w:rPr>
-            <w:rStyle w:val="Hyperlink"/>
-            <w:lang w:val="en-US"/>
-          </w:rPr>
-          <w:t>eet customers</w:t>
+          <w:t>Google sheet customers</w:t>
         </w:r>
       </w:hyperlink>
       <w:r>
@@ -5738,21 +5997,7 @@
             <w:rStyle w:val="Hyperlink"/>
             <w:lang w:val="en-US"/>
           </w:rPr>
-          <w:t xml:space="preserve">Google sheet </w:t>
-        </w:r>
-        <w:r>
-          <w:rPr>
-            <w:rStyle w:val="Hyperlink"/>
-            <w:lang w:val="en-US"/>
-          </w:rPr>
-          <w:t>b</w:t>
-        </w:r>
-        <w:r>
-          <w:rPr>
-            <w:rStyle w:val="Hyperlink"/>
-            <w:lang w:val="en-US"/>
-          </w:rPr>
-          <w:t>ills</w:t>
+          <w:t>Google sheet bills</w:t>
         </w:r>
       </w:hyperlink>
       <w:r>
@@ -5844,7 +6089,39 @@
           <w:color w:val="24292F"/>
           <w:shd w:val="clear" w:color="auto" w:fill="FFFFFF"/>
         </w:rPr>
-        <w:t>The user task will be handled directly by the Medical Health Insurance or Checkmedical agents. Therefore, the intern agent of MHI could claim the task in Heroku App. External Partner as Checkmedical receive a mail from MHI.</w:t>
+        <w:t xml:space="preserve">The user task will be handled directly by the Medical Health Insurance or </w:t>
+      </w:r>
+      <w:proofErr w:type="spellStart"/>
+      <w:r>
+        <w:rPr>
+          <w:color w:val="24292F"/>
+          <w:shd w:val="clear" w:color="auto" w:fill="FFFFFF"/>
+        </w:rPr>
+        <w:t>Checkmedical</w:t>
+      </w:r>
+      <w:proofErr w:type="spellEnd"/>
+      <w:r>
+        <w:rPr>
+          <w:color w:val="24292F"/>
+          <w:shd w:val="clear" w:color="auto" w:fill="FFFFFF"/>
+        </w:rPr>
+        <w:t xml:space="preserve"> agents. Therefore, the intern agent of MHI could claim the task in Heroku App. External Partner as </w:t>
+      </w:r>
+      <w:proofErr w:type="spellStart"/>
+      <w:r>
+        <w:rPr>
+          <w:color w:val="24292F"/>
+          <w:shd w:val="clear" w:color="auto" w:fill="FFFFFF"/>
+        </w:rPr>
+        <w:t>Checkmedical</w:t>
+      </w:r>
+      <w:proofErr w:type="spellEnd"/>
+      <w:r>
+        <w:rPr>
+          <w:color w:val="24292F"/>
+          <w:shd w:val="clear" w:color="auto" w:fill="FFFFFF"/>
+        </w:rPr>
+        <w:t xml:space="preserve"> receive a mail from MHI.</w:t>
       </w:r>
     </w:p>
     <w:p>
@@ -5905,7 +6182,23 @@
           <w:color w:val="24292F"/>
           <w:shd w:val="clear" w:color="auto" w:fill="FFFFFF"/>
         </w:rPr>
-        <w:t>The threshold DMN clusters according to the customer’s type of insurance policy. This part of the process will bring out the refund amount that the customers will receive at the end. The types of insurance policy and refund percentages are Basic (0%), Classic (20%), Middle (40%), Advanced (60%) and Premi-um (80%). The customer must pay 20% of the cost on his own.</w:t>
+        <w:t xml:space="preserve">The threshold DMN clusters according to the customer’s type of insurance policy. This part of the process will bring out the refund amount that the customers will receive at the end. The types of insurance policy and refund percentages are Basic (0%), Classic (20%), Middle (40%), Advanced (60%) and </w:t>
+      </w:r>
+      <w:proofErr w:type="gramStart"/>
+      <w:r>
+        <w:rPr>
+          <w:color w:val="24292F"/>
+          <w:shd w:val="clear" w:color="auto" w:fill="FFFFFF"/>
+        </w:rPr>
+        <w:t>Premi-um</w:t>
+      </w:r>
+      <w:proofErr w:type="gramEnd"/>
+      <w:r>
+        <w:rPr>
+          <w:color w:val="24292F"/>
+          <w:shd w:val="clear" w:color="auto" w:fill="FFFFFF"/>
+        </w:rPr>
+        <w:t xml:space="preserve"> (80%). The customer must pay 20% of the cost on his own.</w:t>
       </w:r>
     </w:p>
     <w:p>
@@ -6069,7 +6362,55 @@
           <w:color w:val="24292F"/>
           <w:shd w:val="clear" w:color="auto" w:fill="FFFFFF"/>
         </w:rPr>
-        <w:t>It is hosted on Github. Contributions are made via branches. Local commits are pushed regularly. Pull requests (especially into main) have to be approved by a second person, who after approval also merges the branch. Features and Requirements are tracked as Issues on Github. Branch names follow the pattern: </w:t>
+        <w:t xml:space="preserve">It is hosted on </w:t>
+      </w:r>
+      <w:proofErr w:type="spellStart"/>
+      <w:r>
+        <w:rPr>
+          <w:color w:val="24292F"/>
+          <w:shd w:val="clear" w:color="auto" w:fill="FFFFFF"/>
+        </w:rPr>
+        <w:t>Github</w:t>
+      </w:r>
+      <w:proofErr w:type="spellEnd"/>
+      <w:r>
+        <w:rPr>
+          <w:color w:val="24292F"/>
+          <w:shd w:val="clear" w:color="auto" w:fill="FFFFFF"/>
+        </w:rPr>
+        <w:t xml:space="preserve">. Contributions are made via branches. Local commits are pushed regularly. Pull requests (especially into main) </w:t>
+      </w:r>
+      <w:proofErr w:type="gramStart"/>
+      <w:r>
+        <w:rPr>
+          <w:color w:val="24292F"/>
+          <w:shd w:val="clear" w:color="auto" w:fill="FFFFFF"/>
+        </w:rPr>
+        <w:t>have to</w:t>
+      </w:r>
+      <w:proofErr w:type="gramEnd"/>
+      <w:r>
+        <w:rPr>
+          <w:color w:val="24292F"/>
+          <w:shd w:val="clear" w:color="auto" w:fill="FFFFFF"/>
+        </w:rPr>
+        <w:t xml:space="preserve"> be approved by a second person, who after approval also merges the branch. Features and Requirements are tracked as Issues on </w:t>
+      </w:r>
+      <w:proofErr w:type="spellStart"/>
+      <w:r>
+        <w:rPr>
+          <w:color w:val="24292F"/>
+          <w:shd w:val="clear" w:color="auto" w:fill="FFFFFF"/>
+        </w:rPr>
+        <w:t>Github</w:t>
+      </w:r>
+      <w:proofErr w:type="spellEnd"/>
+      <w:r>
+        <w:rPr>
+          <w:color w:val="24292F"/>
+          <w:shd w:val="clear" w:color="auto" w:fill="FFFFFF"/>
+        </w:rPr>
+        <w:t>. Branch names follow the pattern: </w:t>
       </w:r>
       <w:r>
         <w:rPr>
@@ -6247,8 +6588,17 @@
           <w:color w:val="24292F"/>
           <w:lang w:val="de-CH" w:eastAsia="de-CH"/>
         </w:rPr>
-        <w:t>Andreas Hetschel</w:t>
-      </w:r>
+        <w:t xml:space="preserve">Andreas </w:t>
+      </w:r>
+      <w:proofErr w:type="spellStart"/>
+      <w:r>
+        <w:rPr>
+          <w:color w:val="24292F"/>
+          <w:lang w:val="de-CH" w:eastAsia="de-CH"/>
+        </w:rPr>
+        <w:t>Hetschel</w:t>
+      </w:r>
+      <w:proofErr w:type="spellEnd"/>
     </w:p>
     <w:p>
       <w:pPr>
@@ -6269,8 +6619,17 @@
           <w:color w:val="24292F"/>
           <w:lang w:val="de-CH" w:eastAsia="de-CH"/>
         </w:rPr>
-        <w:t>Grégory Witmer</w:t>
-      </w:r>
+        <w:t xml:space="preserve">Grégory </w:t>
+      </w:r>
+      <w:proofErr w:type="spellStart"/>
+      <w:r>
+        <w:rPr>
+          <w:color w:val="24292F"/>
+          <w:lang w:val="de-CH" w:eastAsia="de-CH"/>
+        </w:rPr>
+        <w:t>Witmer</w:t>
+      </w:r>
+      <w:proofErr w:type="spellEnd"/>
     </w:p>
     <w:p>
       <w:pPr>
@@ -6488,19 +6847,103 @@
     <w:r>
       <w:ptab w:relativeTo="margin" w:alignment="right" w:leader="none"/>
     </w:r>
-    <w:fldSimple w:instr=" STYLEREF  1 \* MERGEFORMAT ">
-      <w:r>
-        <w:rPr>
-          <w:noProof/>
-        </w:rPr>
-        <w:t>Team Fete des Vignerons</w:t>
-      </w:r>
-    </w:fldSimple>
+    <w:r>
+      <w:fldChar w:fldCharType="begin"/>
+    </w:r>
+    <w:r>
+      <w:instrText xml:space="preserve"> STYLEREF  1 \* MERGEFORMAT </w:instrText>
+    </w:r>
+    <w:r>
+      <w:fldChar w:fldCharType="separate"/>
+    </w:r>
+    <w:r>
+      <w:rPr>
+        <w:noProof/>
+      </w:rPr>
+      <w:t>Team Fete des Vignerons</w:t>
+    </w:r>
+    <w:r>
+      <w:rPr>
+        <w:noProof/>
+      </w:rPr>
+      <w:fldChar w:fldCharType="end"/>
+    </w:r>
   </w:p>
 </w:hdr>
 </file>
 
 <file path=word/header2.xml><?xml version="1.0" encoding="utf-8"?>
+<w:hdr xmlns:wpc="http://schemas.microsoft.com/office/word/2010/wordprocessingCanvas" xmlns:cx="http://schemas.microsoft.com/office/drawing/2014/chartex" xmlns:cx1="http://schemas.microsoft.com/office/drawing/2015/9/8/chartex" xmlns:cx2="http://schemas.microsoft.com/office/drawing/2015/10/21/chartex" xmlns:cx3="http://schemas.microsoft.com/office/drawing/2016/5/9/chartex" xmlns:cx4="http://schemas.microsoft.com/office/drawing/2016/5/10/chartex" xmlns:cx5="http://schemas.microsoft.com/office/drawing/2016/5/11/chartex" xmlns:cx6="http://schemas.microsoft.com/office/drawing/2016/5/12/chartex" xmlns:cx7="http://schemas.microsoft.com/office/drawing/2016/5/13/chartex" xmlns:cx8="http://schemas.microsoft.com/office/drawing/2016/5/14/chartex" xmlns:mc="http://schemas.openxmlformats.org/markup-compatibility/2006" xmlns:aink="http://schemas.microsoft.com/office/drawing/2016/ink" xmlns:am3d="http://schemas.microsoft.com/office/drawing/2017/model3d" xmlns:o="urn:schemas-microsoft-com:office:office" xmlns:oel="http://schemas.microsoft.com/office/2019/extlst" xmlns:r="http://schemas.openxmlformats.org/officeDocument/2006/relationships" xmlns:m="http://schemas.openxmlformats.org/officeDocument/2006/math" xmlns:v="urn:schemas-microsoft-com:vml" xmlns:wp14="http://schemas.microsoft.com/office/word/2010/wordprocessingDrawing" xmlns:wp="http://schemas.openxmlformats.org/drawingml/2006/wordprocessingDrawing" xmlns:w10="urn:schemas-microsoft-com:office:word" xmlns:w="http://schemas.openxmlformats.org/wordprocessingml/2006/main" xmlns:w14="http://schemas.microsoft.com/office/word/2010/wordml" xmlns:w15="http://schemas.microsoft.com/office/word/2012/wordml" xmlns:w16cex="http://schemas.microsoft.com/office/word/2018/wordml/cex" xmlns:w16cid="http://schemas.microsoft.com/office/word/2016/wordml/cid" xmlns:w16="http://schemas.microsoft.com/office/word/2018/wordml" xmlns:w16sdtdh="http://schemas.microsoft.com/office/word/2020/wordml/sdtdatahash" xmlns:w16se="http://schemas.microsoft.com/office/word/2015/wordml/symex" xmlns:wpg="http://schemas.microsoft.com/office/word/2010/wordprocessingGroup" xmlns:wpi="http://schemas.microsoft.com/office/word/2010/wordprocessingInk" xmlns:wne="http://schemas.microsoft.com/office/word/2006/wordml" xmlns:wps="http://schemas.microsoft.com/office/word/2010/wordprocessingShape" mc:Ignorable="w14 w15 w16se w16cid w16 w16cex w16sdtdh wp14">
+  <w:p>
+    <w:pPr>
+      <w:pStyle w:val="Kopfzeile"/>
+    </w:pPr>
+    <w:r>
+      <w:rPr>
+        <w:noProof/>
+        <w:lang w:val="de-CH" w:eastAsia="de-CH"/>
+      </w:rPr>
+      <w:drawing>
+        <wp:anchor distT="0" distB="0" distL="114300" distR="114300" simplePos="0" relativeHeight="251661312" behindDoc="0" locked="0" layoutInCell="1" allowOverlap="1" wp14:anchorId="787B64BE" wp14:editId="12BCB904">
+          <wp:simplePos x="0" y="0"/>
+          <wp:positionH relativeFrom="margin">
+            <wp:posOffset>-514739</wp:posOffset>
+          </wp:positionH>
+          <wp:positionV relativeFrom="paragraph">
+            <wp:posOffset>-130559</wp:posOffset>
+          </wp:positionV>
+          <wp:extent cx="3476732" cy="333049"/>
+          <wp:effectExtent l="0" t="0" r="0" b="0"/>
+          <wp:wrapNone/>
+          <wp:docPr id="23" name="Grafik 0"/>
+          <wp:cNvGraphicFramePr>
+            <a:graphicFrameLocks xmlns:a="http://schemas.openxmlformats.org/drawingml/2006/main" noChangeAspect="1"/>
+          </wp:cNvGraphicFramePr>
+          <a:graphic xmlns:a="http://schemas.openxmlformats.org/drawingml/2006/main">
+            <a:graphicData uri="http://schemas.openxmlformats.org/drawingml/2006/picture">
+              <pic:pic xmlns:pic="http://schemas.openxmlformats.org/drawingml/2006/picture">
+                <pic:nvPicPr>
+                  <pic:cNvPr id="0" name="fhnw_fhnw_logo_en.png"/>
+                  <pic:cNvPicPr/>
+                </pic:nvPicPr>
+                <pic:blipFill>
+                  <a:blip r:embed="rId1" cstate="screen">
+                    <a:extLst>
+                      <a:ext uri="{28A0092B-C50C-407E-A947-70E740481C1C}">
+                        <a14:useLocalDpi xmlns:a14="http://schemas.microsoft.com/office/drawing/2010/main"/>
+                      </a:ext>
+                    </a:extLst>
+                  </a:blip>
+                  <a:stretch>
+                    <a:fillRect/>
+                  </a:stretch>
+                </pic:blipFill>
+                <pic:spPr>
+                  <a:xfrm>
+                    <a:off x="0" y="0"/>
+                    <a:ext cx="3476732" cy="333049"/>
+                  </a:xfrm>
+                  <a:prstGeom prst="rect">
+                    <a:avLst/>
+                  </a:prstGeom>
+                </pic:spPr>
+              </pic:pic>
+            </a:graphicData>
+          </a:graphic>
+          <wp14:sizeRelH relativeFrom="page">
+            <wp14:pctWidth>0</wp14:pctWidth>
+          </wp14:sizeRelH>
+          <wp14:sizeRelV relativeFrom="page">
+            <wp14:pctHeight>0</wp14:pctHeight>
+          </wp14:sizeRelV>
+        </wp:anchor>
+      </w:drawing>
+    </w:r>
+  </w:p>
+</w:hdr>
+</file>
+
+<file path=word/header3.xml><?xml version="1.0" encoding="utf-8"?>
 <w:hdr xmlns:wpc="http://schemas.microsoft.com/office/word/2010/wordprocessingCanvas" xmlns:cx="http://schemas.microsoft.com/office/drawing/2014/chartex" xmlns:cx1="http://schemas.microsoft.com/office/drawing/2015/9/8/chartex" xmlns:cx2="http://schemas.microsoft.com/office/drawing/2015/10/21/chartex" xmlns:cx3="http://schemas.microsoft.com/office/drawing/2016/5/9/chartex" xmlns:cx4="http://schemas.microsoft.com/office/drawing/2016/5/10/chartex" xmlns:cx5="http://schemas.microsoft.com/office/drawing/2016/5/11/chartex" xmlns:cx6="http://schemas.microsoft.com/office/drawing/2016/5/12/chartex" xmlns:cx7="http://schemas.microsoft.com/office/drawing/2016/5/13/chartex" xmlns:cx8="http://schemas.microsoft.com/office/drawing/2016/5/14/chartex" xmlns:mc="http://schemas.openxmlformats.org/markup-compatibility/2006" xmlns:aink="http://schemas.microsoft.com/office/drawing/2016/ink" xmlns:am3d="http://schemas.microsoft.com/office/drawing/2017/model3d" xmlns:o="urn:schemas-microsoft-com:office:office" xmlns:oel="http://schemas.microsoft.com/office/2019/extlst" xmlns:r="http://schemas.openxmlformats.org/officeDocument/2006/relationships" xmlns:m="http://schemas.openxmlformats.org/officeDocument/2006/math" xmlns:v="urn:schemas-microsoft-com:vml" xmlns:wp14="http://schemas.microsoft.com/office/word/2010/wordprocessingDrawing" xmlns:wp="http://schemas.openxmlformats.org/drawingml/2006/wordprocessingDrawing" xmlns:w10="urn:schemas-microsoft-com:office:word" xmlns:w="http://schemas.openxmlformats.org/wordprocessingml/2006/main" xmlns:w14="http://schemas.microsoft.com/office/word/2010/wordml" xmlns:w15="http://schemas.microsoft.com/office/word/2012/wordml" xmlns:w16cex="http://schemas.microsoft.com/office/word/2018/wordml/cex" xmlns:w16cid="http://schemas.microsoft.com/office/word/2016/wordml/cid" xmlns:w16="http://schemas.microsoft.com/office/word/2018/wordml" xmlns:w16sdtdh="http://schemas.microsoft.com/office/word/2020/wordml/sdtdatahash" xmlns:w16se="http://schemas.microsoft.com/office/word/2015/wordml/symex" xmlns:wpg="http://schemas.microsoft.com/office/word/2010/wordprocessingGroup" xmlns:wpi="http://schemas.microsoft.com/office/word/2010/wordprocessingInk" xmlns:wne="http://schemas.microsoft.com/office/word/2006/wordml" xmlns:wps="http://schemas.microsoft.com/office/word/2010/wordprocessingShape" mc:Ignorable="w14 w15 w16se w16cid w16 w16cex w16sdtdh wp14">
   <w:p>
     <w:pPr>
@@ -6516,16 +6959,16 @@
         <w:lang w:val="de-CH" w:eastAsia="de-CH"/>
       </w:rPr>
       <w:drawing>
-        <wp:anchor distT="0" distB="0" distL="114300" distR="114300" simplePos="0" relativeHeight="251659264" behindDoc="0" locked="0" layoutInCell="1" allowOverlap="1" wp14:anchorId="465C1E7E" wp14:editId="570A9D7E">
+        <wp:anchor distT="0" distB="0" distL="114300" distR="114300" simplePos="0" relativeHeight="251659264" behindDoc="0" locked="0" layoutInCell="1" allowOverlap="1" wp14:anchorId="465C1E7E" wp14:editId="0F344C3F">
           <wp:simplePos x="0" y="0"/>
-          <wp:positionH relativeFrom="column">
-            <wp:posOffset>0</wp:posOffset>
+          <wp:positionH relativeFrom="margin">
+            <wp:posOffset>-468726</wp:posOffset>
           </wp:positionH>
           <wp:positionV relativeFrom="paragraph">
-            <wp:posOffset>0</wp:posOffset>
+            <wp:posOffset>-127144</wp:posOffset>
           </wp:positionV>
-          <wp:extent cx="4684369" cy="448733"/>
-          <wp:effectExtent l="0" t="0" r="2540" b="8890"/>
+          <wp:extent cx="3476732" cy="333049"/>
+          <wp:effectExtent l="0" t="0" r="0" b="0"/>
           <wp:wrapNone/>
           <wp:docPr id="21" name="Grafik 0"/>
           <wp:cNvGraphicFramePr>
@@ -6553,7 +6996,7 @@
                 <pic:spPr>
                   <a:xfrm>
                     <a:off x="0" y="0"/>
-                    <a:ext cx="4684369" cy="448733"/>
+                    <a:ext cx="3476732" cy="333049"/>
                   </a:xfrm>
                   <a:prstGeom prst="rect">
                     <a:avLst/>
@@ -13223,6 +13666,39 @@
 </file>
 
 <file path=customXml/item2.xml><?xml version="1.0" encoding="utf-8"?>
+<p:properties xmlns:p="http://schemas.microsoft.com/office/2006/metadata/properties" xmlns:xsi="http://www.w3.org/2001/XMLSchema-instance" xmlns:pc="http://schemas.microsoft.com/office/infopath/2007/PartnerControls">
+  <documentManagement>
+    <lcf76f155ced4ddcb4097134ff3c332f xmlns="9908cb6f-54c1-4b9a-ae3b-f9b139c21e7c">
+      <Terms xmlns="http://schemas.microsoft.com/office/infopath/2007/PartnerControls"/>
+    </lcf76f155ced4ddcb4097134ff3c332f>
+    <TaxCatchAll xmlns="4ef4d4fb-f3e6-4706-8497-86451d43f407" xsi:nil="true"/>
+  </documentManagement>
+</p:properties>
+</file>
+
+<file path=customXml/item3.xml><?xml version="1.0" encoding="utf-8"?>
+<b:Sources xmlns:b="http://schemas.openxmlformats.org/officeDocument/2006/bibliography" xmlns="http://schemas.openxmlformats.org/officeDocument/2006/bibliography" SelectedStyle="\APA.XSL" StyleName="APA">
+  <b:Source>
+    <b:Tag>StJ12</b:Tag>
+    <b:SourceType>InternetSite</b:SourceType>
+    <b:Guid>{5532BBEA-4B41-4158-A315-21E09E8C4FBC}</b:Guid>
+    <b:Title>About St John's Innovation Centre</b:Title>
+    <b:Year>2012</b:Year>
+    <b:URL>http://www.stjohns.co.uk/about/</b:URL>
+    <b:YearAccessed>2012</b:YearAccessed>
+    <b:MonthAccessed>05</b:MonthAccessed>
+    <b:DayAccessed>23</b:DayAccessed>
+    <b:Author>
+      <b:Author>
+        <b:Corporate>St John's Innovation Centre</b:Corporate>
+      </b:Author>
+    </b:Author>
+    <b:RefOrder>1</b:RefOrder>
+  </b:Source>
+</b:Sources>
+</file>
+
+<file path=customXml/item4.xml><?xml version="1.0" encoding="utf-8"?>
 <ct:contentTypeSchema xmlns:ct="http://schemas.microsoft.com/office/2006/metadata/contentType" xmlns:ma="http://schemas.microsoft.com/office/2006/metadata/properties/metaAttributes" ct:_="" ma:_="" ma:contentTypeName="Dokument" ma:contentTypeID="0x0101002CF34A9A68DD2D48B07BB15ADACC6505" ma:contentTypeVersion="10" ma:contentTypeDescription="Ein neues Dokument erstellen." ma:contentTypeScope="" ma:versionID="b272f4e65aaf9bb163029f541785c571">
   <xsd:schema xmlns:xsd="http://www.w3.org/2001/XMLSchema" xmlns:xs="http://www.w3.org/2001/XMLSchema" xmlns:p="http://schemas.microsoft.com/office/2006/metadata/properties" xmlns:ns2="9908cb6f-54c1-4b9a-ae3b-f9b139c21e7c" xmlns:ns3="4ef4d4fb-f3e6-4706-8497-86451d43f407" targetNamespace="http://schemas.microsoft.com/office/2006/metadata/properties" ma:root="true" ma:fieldsID="2a146b436c635ad049aead5450eb59c2" ns2:_="" ns3:_="">
     <xsd:import namespace="9908cb6f-54c1-4b9a-ae3b-f9b139c21e7c"/>
@@ -13411,39 +13887,6 @@
 </ct:contentTypeSchema>
 </file>
 
-<file path=customXml/item3.xml><?xml version="1.0" encoding="utf-8"?>
-<b:Sources xmlns:b="http://schemas.openxmlformats.org/officeDocument/2006/bibliography" xmlns="http://schemas.openxmlformats.org/officeDocument/2006/bibliography" SelectedStyle="\APA.XSL" StyleName="APA">
-  <b:Source>
-    <b:Tag>StJ12</b:Tag>
-    <b:SourceType>InternetSite</b:SourceType>
-    <b:Guid>{5532BBEA-4B41-4158-A315-21E09E8C4FBC}</b:Guid>
-    <b:Title>About St John's Innovation Centre</b:Title>
-    <b:Year>2012</b:Year>
-    <b:URL>http://www.stjohns.co.uk/about/</b:URL>
-    <b:YearAccessed>2012</b:YearAccessed>
-    <b:MonthAccessed>05</b:MonthAccessed>
-    <b:DayAccessed>23</b:DayAccessed>
-    <b:Author>
-      <b:Author>
-        <b:Corporate>St John's Innovation Centre</b:Corporate>
-      </b:Author>
-    </b:Author>
-    <b:RefOrder>1</b:RefOrder>
-  </b:Source>
-</b:Sources>
-</file>
-
-<file path=customXml/item4.xml><?xml version="1.0" encoding="utf-8"?>
-<p:properties xmlns:p="http://schemas.microsoft.com/office/2006/metadata/properties" xmlns:xsi="http://www.w3.org/2001/XMLSchema-instance" xmlns:pc="http://schemas.microsoft.com/office/infopath/2007/PartnerControls">
-  <documentManagement>
-    <lcf76f155ced4ddcb4097134ff3c332f xmlns="9908cb6f-54c1-4b9a-ae3b-f9b139c21e7c">
-      <Terms xmlns="http://schemas.microsoft.com/office/infopath/2007/PartnerControls"/>
-    </lcf76f155ced4ddcb4097134ff3c332f>
-    <TaxCatchAll xmlns="4ef4d4fb-f3e6-4706-8497-86451d43f407" xsi:nil="true"/>
-  </documentManagement>
-</p:properties>
-</file>
-
 <file path=customXml/itemProps1.xml><?xml version="1.0" encoding="utf-8"?>
 <ds:datastoreItem xmlns:ds="http://schemas.openxmlformats.org/officeDocument/2006/customXml" ds:itemID="{95957C17-8B6A-40F3-8F7A-2CB2A298494D}">
   <ds:schemaRefs>
@@ -13453,6 +13896,25 @@
 </file>
 
 <file path=customXml/itemProps2.xml><?xml version="1.0" encoding="utf-8"?>
+<ds:datastoreItem xmlns:ds="http://schemas.openxmlformats.org/officeDocument/2006/customXml" ds:itemID="{4852FD3D-9358-487E-BBCE-512744986E10}">
+  <ds:schemaRefs>
+    <ds:schemaRef ds:uri="http://schemas.microsoft.com/office/2006/metadata/properties"/>
+    <ds:schemaRef ds:uri="http://schemas.microsoft.com/office/infopath/2007/PartnerControls"/>
+    <ds:schemaRef ds:uri="9908cb6f-54c1-4b9a-ae3b-f9b139c21e7c"/>
+    <ds:schemaRef ds:uri="4ef4d4fb-f3e6-4706-8497-86451d43f407"/>
+  </ds:schemaRefs>
+</ds:datastoreItem>
+</file>
+
+<file path=customXml/itemProps3.xml><?xml version="1.0" encoding="utf-8"?>
+<ds:datastoreItem xmlns:ds="http://schemas.openxmlformats.org/officeDocument/2006/customXml" ds:itemID="{E25037B3-4C80-40C0-9742-132671F2C15F}">
+  <ds:schemaRefs>
+    <ds:schemaRef ds:uri="http://schemas.openxmlformats.org/officeDocument/2006/bibliography"/>
+  </ds:schemaRefs>
+</ds:datastoreItem>
+</file>
+
+<file path=customXml/itemProps4.xml><?xml version="1.0" encoding="utf-8"?>
 <ds:datastoreItem xmlns:ds="http://schemas.openxmlformats.org/officeDocument/2006/customXml" ds:itemID="{39DAAA6B-7B6E-4827-A506-EAAEDCCCB3C0}">
   <ds:schemaRefs>
     <ds:schemaRef ds:uri="http://schemas.microsoft.com/office/2006/metadata/contentType"/>
@@ -13469,23 +13931,4 @@
     <ds:schemaRef ds:uri="http://schemas.microsoft.com/internal/obd"/>
   </ds:schemaRefs>
 </ds:datastoreItem>
-</file>
-
-<file path=customXml/itemProps3.xml><?xml version="1.0" encoding="utf-8"?>
-<ds:datastoreItem xmlns:ds="http://schemas.openxmlformats.org/officeDocument/2006/customXml" ds:itemID="{E25037B3-4C80-40C0-9742-132671F2C15F}">
-  <ds:schemaRefs>
-    <ds:schemaRef ds:uri="http://schemas.openxmlformats.org/officeDocument/2006/bibliography"/>
-  </ds:schemaRefs>
-</ds:datastoreItem>
-</file>
-
-<file path=customXml/itemProps4.xml><?xml version="1.0" encoding="utf-8"?>
-<ds:datastoreItem xmlns:ds="http://schemas.openxmlformats.org/officeDocument/2006/customXml" ds:itemID="{4852FD3D-9358-487E-BBCE-512744986E10}">
-  <ds:schemaRefs>
-    <ds:schemaRef ds:uri="http://schemas.microsoft.com/office/2006/metadata/properties"/>
-    <ds:schemaRef ds:uri="http://schemas.microsoft.com/office/infopath/2007/PartnerControls"/>
-    <ds:schemaRef ds:uri="9908cb6f-54c1-4b9a-ae3b-f9b139c21e7c"/>
-    <ds:schemaRef ds:uri="4ef4d4fb-f3e6-4706-8497-86451d43f407"/>
-  </ds:schemaRefs>
-</ds:datastoreItem>
 </file>
</xml_diff>